<commit_message>
docs (updated): Se finaliza el documento de Acta de Constitución fecha 9/9/2024
</commit_message>
<xml_diff>
--- a/Documentación/Acta_de_constitución.docx
+++ b/Documentación/Acta_de_constitución.docx
@@ -4675,14 +4675,12 @@
               <w:rPr>
                 <w:b/>
                 <w:bCs/>
-                <w:lang w:val="en-US"/>
-              </w:rPr>
-            </w:pPr>
-            <w:r>
-              <w:rPr>
-                <w:b/>
-                <w:bCs/>
-                <w:lang w:val="en-US"/>
+              </w:rPr>
+            </w:pPr>
+            <w:r>
+              <w:rPr>
+                <w:b/>
+                <w:bCs/>
               </w:rPr>
               <w:t>4. Reducir el Impacto Ambiental</w:t>
             </w:r>
@@ -6738,13 +6736,6 @@
           </w:p>
           <w:p>
             <w:pPr>
-              <w:rPr>
-                <w:lang w:val="en-US"/>
-              </w:rPr>
-            </w:pPr>
-          </w:p>
-          <w:p>
-            <w:pPr>
               <w:numPr>
                 <w:ilvl w:val="0"/>
                 <w:numId w:val="17"/>
@@ -6932,7 +6923,6 @@
               </w:numPr>
             </w:pPr>
             <w:r>
-              <w:lastRenderedPageBreak/>
               <w:t>Documento de avance de Sprint</w:t>
             </w:r>
           </w:p>
@@ -6945,6 +6935,7 @@
               </w:numPr>
             </w:pPr>
             <w:r>
+              <w:lastRenderedPageBreak/>
               <w:t>Documento Mockups</w:t>
             </w:r>
           </w:p>
@@ -8673,10 +8664,7 @@
           </w:p>
           <w:p>
             <w:r>
-              <w:t>L</w:t>
-            </w:r>
-            <w:r>
-              <w:t>a aplicación debe adherirse a estrictos estándares de seguridad para proteger la información de los usuarios, lo que puede imponer restricciones adicionales en el diseño y la implementación.</w:t>
+              <w:t>La aplicación debe adherirse a estrictos estándares de seguridad para proteger la información de los usuarios, lo que puede imponer restricciones adicionales en el diseño y la implementación.</w:t>
             </w:r>
           </w:p>
         </w:tc>
@@ -22958,6 +22946,7 @@
   <w:style w:type="character" w:default="1" w:styleId="DefaultParagraphFont">
     <w:name w:val="Default Paragraph Font"/>
     <w:uiPriority w:val="1"/>
+    <w:semiHidden/>
     <w:unhideWhenUsed/>
   </w:style>
   <w:style w:type="table" w:default="1" w:styleId="TableNormal">

</xml_diff>

<commit_message>
docs (updated): Se finaliza el Acta de Constitución del proyecto con fecha 9/9/2024
</commit_message>
<xml_diff>
--- a/Documentación/Acta_de_constitución.docx
+++ b/Documentación/Acta_de_constitución.docx
@@ -144,7 +144,7 @@
                                         <w:sz w:val="28"/>
                                         <w:szCs w:val="28"/>
                                       </w:rPr>
-                                      <w:t>Nombre del proyecto</w:t>
+                                      <w:t>Gasway</w:t>
                                     </w:r>
                                   </w:p>
                                 </w:sdtContent>
@@ -179,7 +179,15 @@
                                         <w:color w:val="5B9BD5" w:themeColor="accent5"/>
                                         <w:szCs w:val="24"/>
                                       </w:rPr>
-                                      <w:t>Cliente</w:t>
+                                      <w:t>C</w:t>
+                                    </w:r>
+                                    <w:r>
+                                      <w:rPr>
+                                        <w:caps/>
+                                        <w:color w:val="5B9BD5" w:themeColor="accent5"/>
+                                        <w:szCs w:val="24"/>
+                                      </w:rPr>
+                                      <w:t>lientes: consumidores, distribuidores y pequeños comercios.</w:t>
                                     </w:r>
                                   </w:p>
                                 </w:sdtContent>
@@ -281,7 +289,7 @@
                                   <w:sz w:val="28"/>
                                   <w:szCs w:val="28"/>
                                 </w:rPr>
-                                <w:t>Nombre del proyecto</w:t>
+                                <w:t>Gasway</w:t>
                               </w:r>
                             </w:p>
                           </w:sdtContent>
@@ -316,7 +324,15 @@
                                   <w:color w:val="5B9BD5" w:themeColor="accent5"/>
                                   <w:szCs w:val="24"/>
                                 </w:rPr>
-                                <w:t>Cliente</w:t>
+                                <w:t>C</w:t>
+                              </w:r>
+                              <w:r>
+                                <w:rPr>
+                                  <w:caps/>
+                                  <w:color w:val="5B9BD5" w:themeColor="accent5"/>
+                                  <w:szCs w:val="24"/>
+                                </w:rPr>
+                                <w:t>lientes: consumidores, distribuidores y pequeños comercios.</w:t>
                               </w:r>
                             </w:p>
                           </w:sdtContent>
@@ -3007,6 +3023,14 @@
                 <w:lang w:eastAsia="es-VE"/>
               </w:rPr>
             </w:pPr>
+            <w:r>
+              <w:rPr>
+                <w:rFonts w:eastAsia="Times New Roman" w:cs="Arial"/>
+                <w:bCs/>
+                <w:lang w:eastAsia="es-VE"/>
+              </w:rPr>
+              <w:t>Gerencia General</w:t>
+            </w:r>
           </w:p>
         </w:tc>
       </w:tr>
@@ -3070,6 +3094,14 @@
                 <w:lang w:eastAsia="es-VE"/>
               </w:rPr>
             </w:pPr>
+            <w:r>
+              <w:rPr>
+                <w:rFonts w:eastAsia="Times New Roman" w:cs="Arial"/>
+                <w:bCs/>
+                <w:lang w:eastAsia="es-VE"/>
+              </w:rPr>
+              <w:t>Gerencia General</w:t>
+            </w:r>
           </w:p>
         </w:tc>
       </w:tr>
@@ -3259,7 +3291,7 @@
                 <w:bCs/>
                 <w:lang w:eastAsia="es-VE"/>
               </w:rPr>
-              <w:t>-</w:t>
+              <w:t>Gerencia General</w:t>
             </w:r>
           </w:p>
         </w:tc>
@@ -3331,7 +3363,7 @@
                 <w:bCs/>
                 <w:lang w:eastAsia="es-VE"/>
               </w:rPr>
-              <w:t>-</w:t>
+              <w:t>Gerencia General</w:t>
             </w:r>
           </w:p>
         </w:tc>
@@ -4278,6 +4310,14 @@
                 <w:lang w:eastAsia="es-VE"/>
               </w:rPr>
             </w:pPr>
+            <w:r>
+              <w:rPr>
+                <w:rFonts w:eastAsia="Times New Roman" w:cs="Arial"/>
+                <w:bCs/>
+                <w:lang w:eastAsia="es-VE"/>
+              </w:rPr>
+              <w:t>22/08/2024</w:t>
+            </w:r>
           </w:p>
         </w:tc>
       </w:tr>
@@ -4319,6 +4359,14 @@
                 <w:lang w:eastAsia="es-VE"/>
               </w:rPr>
             </w:pPr>
+            <w:r>
+              <w:rPr>
+                <w:rFonts w:eastAsia="Times New Roman" w:cs="Arial"/>
+                <w:bCs/>
+                <w:lang w:eastAsia="es-VE"/>
+              </w:rPr>
+              <w:t>5/09/2024</w:t>
+            </w:r>
           </w:p>
         </w:tc>
       </w:tr>
@@ -4360,6 +4408,14 @@
                 <w:lang w:eastAsia="es-VE"/>
               </w:rPr>
             </w:pPr>
+            <w:r>
+              <w:rPr>
+                <w:rFonts w:eastAsia="Times New Roman" w:cs="Arial"/>
+                <w:bCs/>
+                <w:lang w:eastAsia="es-VE"/>
+              </w:rPr>
+              <w:t>5/11/2024</w:t>
+            </w:r>
           </w:p>
         </w:tc>
       </w:tr>
@@ -4401,6 +4457,14 @@
                 <w:lang w:eastAsia="es-VE"/>
               </w:rPr>
             </w:pPr>
+            <w:r>
+              <w:rPr>
+                <w:rFonts w:eastAsia="Times New Roman" w:cs="Arial"/>
+                <w:bCs/>
+                <w:lang w:eastAsia="es-VE"/>
+              </w:rPr>
+              <w:t>12/11/2024</w:t>
+            </w:r>
           </w:p>
         </w:tc>
       </w:tr>
@@ -4442,6 +4506,14 @@
                 <w:lang w:eastAsia="es-VE"/>
               </w:rPr>
             </w:pPr>
+            <w:r>
+              <w:rPr>
+                <w:rFonts w:eastAsia="Times New Roman" w:cs="Arial"/>
+                <w:bCs/>
+                <w:lang w:eastAsia="es-VE"/>
+              </w:rPr>
+              <w:t>18/11/2024</w:t>
+            </w:r>
           </w:p>
         </w:tc>
       </w:tr>
@@ -4503,15 +4575,13 @@
                 <w:lang w:eastAsia="es-VE"/>
               </w:rPr>
             </w:pPr>
-          </w:p>
-          <w:p>
-            <w:pPr>
-              <w:jc w:val="both"/>
+            <w:r>
               <w:rPr>
                 <w:rFonts w:eastAsia="Times New Roman" w:cs="Arial"/>
                 <w:lang w:eastAsia="es-VE"/>
               </w:rPr>
-            </w:pPr>
+              <w:t xml:space="preserve">El presupuesto estimado para el desarrollo completo de este proyecto es el siguiente: </w:t>
+            </w:r>
           </w:p>
           <w:p>
             <w:pPr>
@@ -4521,6 +4591,36 @@
                 <w:lang w:eastAsia="es-VE"/>
               </w:rPr>
             </w:pPr>
+          </w:p>
+          <w:p>
+            <w:pPr>
+              <w:jc w:val="both"/>
+              <w:rPr>
+                <w:rFonts w:ascii="Calibri" w:hAnsi="Calibri" w:cs="Calibri"/>
+                <w:color w:val="000000"/>
+              </w:rPr>
+            </w:pPr>
+            <w:r>
+              <w:rPr>
+                <w:rFonts w:ascii="Calibri" w:hAnsi="Calibri" w:cs="Calibri"/>
+                <w:color w:val="000000"/>
+              </w:rPr>
+              <w:t>$18.87</w:t>
+            </w:r>
+            <w:r>
+              <w:rPr>
+                <w:rFonts w:ascii="Calibri" w:hAnsi="Calibri" w:cs="Calibri"/>
+                <w:color w:val="000000"/>
+              </w:rPr>
+              <w:t>3.000</w:t>
+            </w:r>
+            <w:r>
+              <w:rPr>
+                <w:rFonts w:ascii="Calibri" w:hAnsi="Calibri" w:cs="Calibri"/>
+                <w:color w:val="000000"/>
+              </w:rPr>
+              <w:t xml:space="preserve"> (millones de pesos chilenos).</w:t>
+            </w:r>
           </w:p>
         </w:tc>
       </w:tr>
@@ -4665,8 +4765,13 @@
             </w:pPr>
           </w:p>
           <w:p>
-            <w:r>
-              <w:t>Asegurar que los usuarios puedan confiar en la precisión de la información sobre el estado de sus pedidos y la fiabilidad de los distribuidores.</w:t>
+            <w:proofErr w:type="gramStart"/>
+            <w:r>
+              <w:t>Asegurar</w:t>
+            </w:r>
+            <w:proofErr w:type="gramEnd"/>
+            <w:r>
+              <w:t xml:space="preserve"> que los usuarios puedan confiar en la precisión de la información sobre el estado de sus pedidos y la fiabilidad de los distribuidores.</w:t>
             </w:r>
           </w:p>
           <w:p/>
@@ -6340,6 +6445,23 @@
                 <w:szCs w:val="24"/>
               </w:rPr>
             </w:pPr>
+            <w:r>
+              <w:rPr>
+                <w:rFonts w:asciiTheme="minorHAnsi" w:hAnsiTheme="minorHAnsi" w:cs="Arial"/>
+                <w:szCs w:val="24"/>
+                <w:lang w:val="es-CL"/>
+              </w:rPr>
+              <w:t xml:space="preserve">Establecer una secuencia clara de actividades que permita gestionar y monitorear el progreso del proyecto </w:t>
+            </w:r>
+            <w:r>
+              <w:rPr>
+                <w:rFonts w:asciiTheme="minorHAnsi" w:hAnsiTheme="minorHAnsi" w:cs="Arial"/>
+                <w:szCs w:val="24"/>
+                <w:lang w:val="es-CL"/>
+              </w:rPr>
+              <w:lastRenderedPageBreak/>
+              <w:t>en cada fase, asegurando que las tareas se completen dentro de los tiempos establecidos.</w:t>
+            </w:r>
           </w:p>
         </w:tc>
         <w:tc>
@@ -6355,6 +6477,24 @@
                 <w:szCs w:val="24"/>
               </w:rPr>
             </w:pPr>
+            <w:r>
+              <w:rPr>
+                <w:rFonts w:asciiTheme="minorHAnsi" w:hAnsiTheme="minorHAnsi" w:cs="Arial"/>
+                <w:szCs w:val="24"/>
+                <w:lang w:val="es-CL"/>
+              </w:rPr>
+              <w:lastRenderedPageBreak/>
+              <w:t xml:space="preserve">Cumplimiento de los plazos establecidos para cada fase del proyecto, con entregables terminados y aprobados </w:t>
+            </w:r>
+            <w:r>
+              <w:rPr>
+                <w:rFonts w:asciiTheme="minorHAnsi" w:hAnsiTheme="minorHAnsi" w:cs="Arial"/>
+                <w:szCs w:val="24"/>
+                <w:lang w:val="es-CL"/>
+              </w:rPr>
+              <w:lastRenderedPageBreak/>
+              <w:t>dentro de las fechas especificadas en la Carta Gantt.</w:t>
+            </w:r>
           </w:p>
         </w:tc>
       </w:tr>
@@ -6369,9 +6509,21 @@
               <w:pStyle w:val="NoSpacing"/>
               <w:rPr>
                 <w:rFonts w:asciiTheme="minorHAnsi" w:hAnsiTheme="minorHAnsi" w:cs="Arial"/>
+                <w:b/>
+                <w:bCs/>
                 <w:szCs w:val="24"/>
               </w:rPr>
             </w:pPr>
+            <w:r>
+              <w:rPr>
+                <w:rFonts w:asciiTheme="minorHAnsi" w:hAnsiTheme="minorHAnsi" w:cs="Arial"/>
+                <w:b/>
+                <w:bCs/>
+                <w:szCs w:val="24"/>
+              </w:rPr>
+              <w:lastRenderedPageBreak/>
+              <w:t>Tiempos de Desarrollo</w:t>
+            </w:r>
           </w:p>
         </w:tc>
         <w:tc>
@@ -6404,6 +6556,14 @@
                 <w:szCs w:val="24"/>
               </w:rPr>
             </w:pPr>
+            <w:r>
+              <w:rPr>
+                <w:rFonts w:asciiTheme="minorHAnsi" w:hAnsiTheme="minorHAnsi" w:cs="Arial"/>
+                <w:szCs w:val="24"/>
+                <w:lang w:val="es-CL"/>
+              </w:rPr>
+              <w:t>Completar el desarrollo del proyecto Gasway en el tiempo estipulado por la Carta Gantt.</w:t>
+            </w:r>
           </w:p>
         </w:tc>
         <w:tc>
@@ -6419,91 +6579,14 @@
                 <w:szCs w:val="24"/>
               </w:rPr>
             </w:pPr>
-          </w:p>
-        </w:tc>
-      </w:tr>
-      <w:tr>
-        <w:tc>
-          <w:tcPr>
-            <w:tcW w:w="5807" w:type="dxa"/>
-            <w:shd w:val="clear" w:color="auto" w:fill="auto"/>
-          </w:tcPr>
-          <w:p>
-            <w:pPr>
-              <w:pStyle w:val="NoSpacing"/>
-              <w:rPr>
-                <w:rFonts w:asciiTheme="minorHAnsi" w:hAnsiTheme="minorHAnsi" w:cs="Arial"/>
-                <w:b/>
-                <w:bCs/>
-                <w:szCs w:val="24"/>
-              </w:rPr>
-            </w:pPr>
-            <w:r>
-              <w:rPr>
-                <w:rFonts w:asciiTheme="minorHAnsi" w:hAnsiTheme="minorHAnsi" w:cs="Arial"/>
-                <w:b/>
-                <w:bCs/>
-                <w:szCs w:val="24"/>
-              </w:rPr>
-              <w:lastRenderedPageBreak/>
-              <w:t>Tiempos de Desarrollo</w:t>
-            </w:r>
-          </w:p>
-        </w:tc>
-        <w:tc>
-          <w:tcPr>
-            <w:tcW w:w="4258" w:type="dxa"/>
-            <w:shd w:val="clear" w:color="auto" w:fill="auto"/>
-          </w:tcPr>
-          <w:p>
-            <w:pPr>
-              <w:pStyle w:val="NoSpacing"/>
+            <w:r>
               <w:rPr>
                 <w:rFonts w:asciiTheme="minorHAnsi" w:hAnsiTheme="minorHAnsi" w:cs="Arial"/>
                 <w:szCs w:val="24"/>
-              </w:rPr>
-            </w:pPr>
-          </w:p>
-        </w:tc>
-      </w:tr>
-      <w:tr>
-        <w:tc>
-          <w:tcPr>
-            <w:tcW w:w="5807" w:type="dxa"/>
-            <w:shd w:val="clear" w:color="auto" w:fill="auto"/>
-          </w:tcPr>
-          <w:p>
-            <w:pPr>
-              <w:pStyle w:val="NoSpacing"/>
-              <w:rPr>
-                <w:rFonts w:asciiTheme="minorHAnsi" w:hAnsiTheme="minorHAnsi" w:cs="Arial"/>
-                <w:szCs w:val="24"/>
-              </w:rPr>
-            </w:pPr>
-          </w:p>
-          <w:p>
-            <w:pPr>
-              <w:pStyle w:val="NoSpacing"/>
-              <w:rPr>
-                <w:rFonts w:asciiTheme="minorHAnsi" w:hAnsiTheme="minorHAnsi" w:cs="Arial"/>
-                <w:szCs w:val="24"/>
-              </w:rPr>
-            </w:pPr>
-          </w:p>
-        </w:tc>
-        <w:tc>
-          <w:tcPr>
-            <w:tcW w:w="4258" w:type="dxa"/>
-            <w:shd w:val="clear" w:color="auto" w:fill="auto"/>
-          </w:tcPr>
-          <w:p>
-            <w:pPr>
-              <w:pStyle w:val="NoSpacing"/>
-              <w:rPr>
-                <w:rFonts w:asciiTheme="minorHAnsi" w:hAnsiTheme="minorHAnsi" w:cs="Arial"/>
-                <w:szCs w:val="24"/>
-              </w:rPr>
-            </w:pPr>
+                <w:lang w:val="es-CL"/>
+              </w:rPr>
+              <w:t>Cumplimiento de los hitos del cronograma, con entregables listos en las fechas acordadas.</w:t>
+            </w:r>
           </w:p>
         </w:tc>
       </w:tr>
@@ -6643,24 +6726,14 @@
                 <w:szCs w:val="24"/>
               </w:rPr>
             </w:pPr>
-          </w:p>
-          <w:p>
-            <w:pPr>
-              <w:pStyle w:val="NoSpacing"/>
+            <w:r>
               <w:rPr>
                 <w:rFonts w:asciiTheme="minorHAnsi" w:hAnsiTheme="minorHAnsi" w:cs="Arial"/>
                 <w:szCs w:val="24"/>
-              </w:rPr>
-            </w:pPr>
-          </w:p>
-          <w:p>
-            <w:pPr>
-              <w:pStyle w:val="NoSpacing"/>
-              <w:rPr>
-                <w:rFonts w:asciiTheme="minorHAnsi" w:hAnsiTheme="minorHAnsi" w:cs="Arial"/>
-                <w:szCs w:val="24"/>
-              </w:rPr>
-            </w:pPr>
+                <w:lang w:val="es-CL"/>
+              </w:rPr>
+              <w:t>Mantener los costos del proyecto dentro del presupuesto establecido de $18.873.000 CLP, asegurando que los recursos se utilicen de manera eficiente sin comprometer la calidad del producto final.</w:t>
+            </w:r>
           </w:p>
         </w:tc>
         <w:tc>
@@ -6676,6 +6749,14 @@
                 <w:szCs w:val="24"/>
               </w:rPr>
             </w:pPr>
+            <w:r>
+              <w:rPr>
+                <w:rFonts w:asciiTheme="minorHAnsi" w:hAnsiTheme="minorHAnsi" w:cs="Arial"/>
+                <w:szCs w:val="24"/>
+                <w:lang w:val="es-CL"/>
+              </w:rPr>
+              <w:t>El proyecto se completará con un costo final igual o inferior a $18.873.000 CLP, sin necesidad de incrementos presupuestarios adicionales y garantizando que todas las fases y entregables estén cubiertos dentro de este presupuesto.</w:t>
+            </w:r>
           </w:p>
         </w:tc>
       </w:tr>
@@ -6841,6 +6922,7 @@
         <w:rPr>
           <w:color w:val="auto"/>
         </w:rPr>
+        <w:lastRenderedPageBreak/>
         <w:t>Entregables</w:t>
       </w:r>
       <w:bookmarkEnd w:id="22"/>
@@ -6935,7 +7017,6 @@
               </w:numPr>
             </w:pPr>
             <w:r>
-              <w:lastRenderedPageBreak/>
               <w:t>Documento Mockups</w:t>
             </w:r>
           </w:p>
@@ -7081,6 +7162,33 @@
               <w:jc w:val="both"/>
               <w:rPr>
                 <w:rFonts w:eastAsia="SimSun" w:cstheme="minorHAnsi"/>
+                <w:color w:val="00000A"/>
+              </w:rPr>
+            </w:pPr>
+            <w:r>
+              <w:rPr>
+                <w:rFonts w:eastAsia="SimSun" w:cstheme="minorHAnsi"/>
+                <w:color w:val="00000A"/>
+              </w:rPr>
+              <w:t>Requerimientos funcionales</w:t>
+            </w:r>
+          </w:p>
+          <w:p>
+            <w:pPr>
+              <w:jc w:val="both"/>
+              <w:rPr>
+                <w:rFonts w:eastAsia="SimSun" w:cstheme="minorHAnsi"/>
+                <w:b/>
+                <w:bCs/>
+                <w:color w:val="00000A"/>
+              </w:rPr>
+            </w:pPr>
+          </w:p>
+          <w:p>
+            <w:pPr>
+              <w:jc w:val="both"/>
+              <w:rPr>
+                <w:rFonts w:eastAsia="SimSun" w:cstheme="minorHAnsi"/>
                 <w:b/>
                 <w:bCs/>
                 <w:color w:val="00000A"/>
@@ -7123,7 +7231,21 @@
                 <w:rFonts w:eastAsia="SimSun" w:cstheme="minorHAnsi"/>
                 <w:color w:val="00000A"/>
               </w:rPr>
-              <w:t xml:space="preserve"> Los usuarios podrán registrarse utilizando su correo electrónico, número de teléfono o cuentas de redes sociales.</w:t>
+              <w:t xml:space="preserve"> Los usuarios podrán registrarse utilizando su correo electrónico</w:t>
+            </w:r>
+            <w:r>
+              <w:rPr>
+                <w:rFonts w:eastAsia="SimSun" w:cstheme="minorHAnsi"/>
+                <w:color w:val="00000A"/>
+              </w:rPr>
+              <w:t xml:space="preserve"> </w:t>
+            </w:r>
+            <w:r>
+              <w:rPr>
+                <w:rFonts w:eastAsia="SimSun" w:cstheme="minorHAnsi"/>
+                <w:color w:val="00000A"/>
+              </w:rPr>
+              <w:t>o cuentas de redes sociales.</w:t>
             </w:r>
           </w:p>
           <w:p>
@@ -7522,6 +7644,7 @@
                 <w:bCs/>
                 <w:color w:val="00000A"/>
               </w:rPr>
+              <w:lastRenderedPageBreak/>
               <w:t>Historial de Pedidos:</w:t>
             </w:r>
             <w:r>
@@ -7552,7 +7675,6 @@
                 <w:bCs/>
                 <w:color w:val="00000A"/>
               </w:rPr>
-              <w:lastRenderedPageBreak/>
               <w:t>Cancelación de Pedidos:</w:t>
             </w:r>
             <w:r>
@@ -7750,6 +7872,7 @@
                 <w:numId w:val="23"/>
               </w:numPr>
               <w:spacing w:after="200" w:line="276" w:lineRule="auto"/>
+              <w:ind w:left="360"/>
               <w:jc w:val="both"/>
               <w:rPr>
                 <w:rFonts w:eastAsia="SimSun" w:cstheme="minorHAnsi"/>
@@ -7772,30 +7895,39 @@
                 <w:rFonts w:eastAsia="SimSun" w:cstheme="minorHAnsi"/>
                 <w:color w:val="00000A"/>
               </w:rPr>
-              <w:t xml:space="preserve"> La aplicación incluirá un centro de ayuda con preguntas frecuentes y guías para usuarios y distribuidores.</w:t>
-            </w:r>
-          </w:p>
-          <w:p>
-            <w:pPr>
-              <w:ind w:left="360"/>
+              <w:t xml:space="preserve"> La aplicación incluirá un centro de ayuda con preguntas frecuentes</w:t>
+            </w:r>
+            <w:r>
+              <w:rPr>
+                <w:rFonts w:eastAsia="SimSun" w:cstheme="minorHAnsi"/>
+                <w:color w:val="00000A"/>
+              </w:rPr>
+              <w:t>.</w:t>
+            </w:r>
+          </w:p>
+          <w:p>
+            <w:pPr>
+              <w:pStyle w:val="ListParagraph"/>
+              <w:numPr>
+                <w:ilvl w:val="0"/>
+                <w:numId w:val="17"/>
+              </w:numPr>
               <w:jc w:val="both"/>
               <w:rPr>
-                <w:rFonts w:eastAsia="SimSun" w:cstheme="minorHAnsi"/>
+                <w:rFonts w:asciiTheme="minorHAnsi" w:eastAsia="SimSun" w:hAnsiTheme="minorHAnsi" w:cstheme="minorHAnsi"/>
                 <w:b/>
                 <w:bCs/>
                 <w:color w:val="00000A"/>
-                <w:lang w:val="en-US"/>
-              </w:rPr>
-            </w:pPr>
-            <w:r>
-              <w:rPr>
-                <w:rFonts w:eastAsia="SimSun" w:cstheme="minorHAnsi"/>
+              </w:rPr>
+            </w:pPr>
+            <w:r>
+              <w:rPr>
+                <w:rFonts w:asciiTheme="minorHAnsi" w:eastAsia="SimSun" w:hAnsiTheme="minorHAnsi" w:cstheme="minorHAnsi"/>
                 <w:b/>
                 <w:bCs/>
                 <w:color w:val="00000A"/>
-                <w:lang w:val="en-US"/>
-              </w:rPr>
-              <w:t>6. Gestión Administrativa</w:t>
+              </w:rPr>
+              <w:t>Gestión Administrativa</w:t>
             </w:r>
           </w:p>
           <w:p>
@@ -7849,6 +7981,15 @@
               <w:jc w:val="both"/>
               <w:rPr>
                 <w:rFonts w:eastAsia="SimSun" w:cstheme="minorHAnsi"/>
+                <w:color w:val="00000A"/>
+              </w:rPr>
+            </w:pPr>
+          </w:p>
+          <w:p>
+            <w:pPr>
+              <w:jc w:val="both"/>
+              <w:rPr>
+                <w:rFonts w:eastAsia="SimSun" w:cstheme="minorHAnsi"/>
                 <w:b/>
                 <w:bCs/>
                 <w:color w:val="00000A"/>
@@ -8028,6 +8169,7 @@
                 <w:bCs/>
                 <w:color w:val="00000A"/>
               </w:rPr>
+              <w:lastRenderedPageBreak/>
               <w:t>Protección Contra Ataques:</w:t>
             </w:r>
             <w:r>
@@ -8082,7 +8224,6 @@
                 <w:bCs/>
                 <w:color w:val="00000A"/>
               </w:rPr>
-              <w:lastRenderedPageBreak/>
               <w:t>Interfaz Intuitiva:</w:t>
             </w:r>
             <w:r>
@@ -9499,6 +9640,7 @@
                 <w:bCs/>
                 <w:lang w:val="en-US"/>
               </w:rPr>
+              <w:lastRenderedPageBreak/>
               <w:t xml:space="preserve">Versión: </w:t>
             </w:r>
             <w:r>
@@ -9568,7 +9710,6 @@
                 <w:bCs/>
                 <w:lang w:val="en-US"/>
               </w:rPr>
-              <w:lastRenderedPageBreak/>
               <w:t>c. Visual Studio Code</w:t>
             </w:r>
           </w:p>
@@ -10077,6 +10218,7 @@
                 <w:bCs/>
                 <w:lang w:val="en-US"/>
               </w:rPr>
+              <w:lastRenderedPageBreak/>
               <w:t>Características:</w:t>
             </w:r>
           </w:p>
@@ -10118,7 +10260,6 @@
         <w:rPr>
           <w:color w:val="auto"/>
         </w:rPr>
-        <w:lastRenderedPageBreak/>
         <w:t xml:space="preserve">Tipo de </w:t>
       </w:r>
       <w:r>
@@ -10612,7 +10753,6 @@
                 <w:bCs/>
                 <w:lang w:val="en-US"/>
               </w:rPr>
-              <w:lastRenderedPageBreak/>
               <w:t>Interfaz de Software:</w:t>
             </w:r>
           </w:p>
@@ -11004,6 +11144,7 @@
                 <w:b/>
                 <w:bCs/>
               </w:rPr>
+              <w:lastRenderedPageBreak/>
               <w:t>Campos de Entrada:</w:t>
             </w:r>
             <w:r>
@@ -11040,7 +11181,6 @@
                 <w:b/>
                 <w:bCs/>
               </w:rPr>
-              <w:lastRenderedPageBreak/>
               <w:t>Validación y Mensajes de Error:</w:t>
             </w:r>
             <w:r>
@@ -11425,6 +11565,7 @@
                 <w:b/>
                 <w:bCs/>
               </w:rPr>
+              <w:lastRenderedPageBreak/>
               <w:t>Descripción:</w:t>
             </w:r>
             <w:r>
@@ -11444,7 +11585,6 @@
                 <w:bCs/>
                 <w:lang w:val="en-US"/>
               </w:rPr>
-              <w:lastRenderedPageBreak/>
               <w:t>Elementos Clave:</w:t>
             </w:r>
           </w:p>
@@ -12425,7 +12565,10 @@
           </w:tcPr>
           <w:p>
             <w:r>
-              <w:t>1.0</w:t>
+              <w:t>1.</w:t>
+            </w:r>
+            <w:r>
+              <w:t>1</w:t>
             </w:r>
           </w:p>
         </w:tc>
@@ -12436,7 +12579,7 @@
           </w:tcPr>
           <w:p>
             <w:r>
-              <w:t>Patricio Suárez</w:t>
+              <w:t>Ignacio Cisternas</w:t>
             </w:r>
           </w:p>
         </w:tc>
@@ -12457,7 +12600,10 @@
           </w:tcPr>
           <w:p>
             <w:r>
-              <w:t>5/9/2024</w:t>
+              <w:t>7</w:t>
+            </w:r>
+            <w:r>
+              <w:t>/9/2024</w:t>
             </w:r>
           </w:p>
         </w:tc>
@@ -12468,7 +12614,13 @@
           </w:tcPr>
           <w:p>
             <w:r>
-              <w:t>P. Suárez</w:t>
+              <w:t>I</w:t>
+            </w:r>
+            <w:r>
+              <w:t xml:space="preserve">. </w:t>
+            </w:r>
+            <w:r>
+              <w:t>Cisternas</w:t>
             </w:r>
           </w:p>
         </w:tc>
@@ -12478,34 +12630,57 @@
           <w:tcPr>
             <w:tcW w:w="0" w:type="auto"/>
           </w:tcPr>
-          <w:p/>
+          <w:p>
+            <w:r>
+              <w:t>1.</w:t>
+            </w:r>
+            <w:r>
+              <w:t>2</w:t>
+            </w:r>
+          </w:p>
         </w:tc>
         <w:tc>
           <w:tcPr>
             <w:tcW w:w="0" w:type="auto"/>
             <w:shd w:val="clear" w:color="auto" w:fill="auto"/>
           </w:tcPr>
-          <w:p/>
+          <w:p>
+            <w:r>
+              <w:t>Ignacio Cisternas</w:t>
+            </w:r>
+          </w:p>
         </w:tc>
         <w:tc>
           <w:tcPr>
             <w:tcW w:w="0" w:type="auto"/>
           </w:tcPr>
-          <w:p/>
+          <w:p>
+            <w:r>
+              <w:t>Patrocinador, jefe de proyecto</w:t>
+            </w:r>
+          </w:p>
         </w:tc>
         <w:tc>
           <w:tcPr>
             <w:tcW w:w="0" w:type="auto"/>
             <w:shd w:val="clear" w:color="auto" w:fill="auto"/>
           </w:tcPr>
-          <w:p/>
+          <w:p>
+            <w:r>
+              <w:t>8/9/2024</w:t>
+            </w:r>
+          </w:p>
         </w:tc>
         <w:tc>
           <w:tcPr>
             <w:tcW w:w="0" w:type="auto"/>
             <w:shd w:val="clear" w:color="auto" w:fill="auto"/>
           </w:tcPr>
-          <w:p/>
+          <w:p>
+            <w:r>
+              <w:t>I. Cisternas</w:t>
+            </w:r>
+          </w:p>
         </w:tc>
       </w:tr>
       <w:tr>

</xml_diff>